<commit_message>
Expand Section 5: AI that knows it doesn't know is a different category of thing
</commit_message>
<xml_diff>
--- a/paper/Balanced_Ternary_Transformers.docx
+++ b/paper/Balanced_Ternary_Transformers.docx
@@ -2,7 +2,7 @@
 <file path=word/document.xml><?xml version="1.0" encoding="utf-8"?>
 <w:document xmlns:w="http://schemas.openxmlformats.org/wordprocessingml/2006/main" xmlns:m="http://schemas.openxmlformats.org/officeDocument/2006/math" xmlns:r="http://schemas.openxmlformats.org/officeDocument/2006/relationships" xmlns:o="urn:schemas-microsoft-com:office:office" xmlns:v="urn:schemas-microsoft-com:vml" xmlns:w10="urn:schemas-microsoft-com:office:word" xmlns:a="http://schemas.openxmlformats.org/drawingml/2006/main" xmlns:pic="http://schemas.openxmlformats.org/drawingml/2006/picture" xmlns:wp="http://schemas.openxmlformats.org/drawingml/2006/wordprocessingDrawing">
   <w:body>
-    <w:bookmarkStart w:id="45" w:name="X149ff4f0d1670576129e2c40a226320d871b014"/>
+    <w:bookmarkStart w:id="48" w:name="X149ff4f0d1670576129e2c40a226320d871b014"/>
     <w:p>
       <w:pPr>
         <w:pStyle w:val="Heading1"/>
@@ -2898,7 +2898,7 @@
     <w:bookmarkEnd w:id="30"/>
     <w:bookmarkEnd w:id="31"/>
     <w:bookmarkEnd w:id="32"/>
-    <w:bookmarkStart w:id="36" w:name="epistemic-uncertainty-and-hallucination"/>
+    <w:bookmarkStart w:id="39" w:name="epistemic-uncertainty-and-hallucination"/>
     <w:p>
       <w:pPr>
         <w:pStyle w:val="Heading2"/>
@@ -2907,13 +2907,27 @@
         <w:t xml:space="preserve">5. Epistemic Uncertainty and Hallucination</w:t>
       </w:r>
     </w:p>
-    <w:bookmarkStart w:id="33" w:name="the-uncertainty-insight"/>
+    <w:p>
+      <w:pPr>
+        <w:pStyle w:val="FirstParagraph"/>
+      </w:pPr>
+      <w:r>
+        <w:t xml:space="preserve">This section presents what may be the most significant contribution of this work, one that extends beyond computational efficiency into the fundamental nature of machine knowledge.</w:t>
+      </w:r>
+    </w:p>
+    <w:bookmarkStart w:id="33" w:name="Xf9e5488ea67fad4aab34a0d9e776fb53600ff75"/>
     <w:p>
       <w:pPr>
         <w:pStyle w:val="Heading3"/>
       </w:pPr>
       <w:r>
-        <w:t xml:space="preserve">5.1 The Uncertainty Insight</w:t>
+        <w:t xml:space="preserve">5.1 The Problem: AI That Cannot Say</w:t>
+      </w:r>
+      <w:r>
+        <w:t xml:space="preserve"> </w:t>
+      </w:r>
+      <w:r>
+        <w:t xml:space="preserve">“I Don’t Know”</w:t>
       </w:r>
     </w:p>
     <w:p>
@@ -2921,29 +2935,54 @@
         <w:pStyle w:val="FirstParagraph"/>
       </w:pPr>
       <w:r>
-        <w:t xml:space="preserve">A novel finding of this work: ternary sparsity naturally encodes uncertainty. When 67% of weights are zero, the model is literally encoding</w:t>
+        <w:t xml:space="preserve">Current large language models share a critical flaw: they are architecturally incapable of expressing genuine uncertainty. When asked</w:t>
       </w:r>
       <w:r>
         <w:t xml:space="preserve"> </w:t>
       </w:r>
       <w:r>
-        <w:t xml:space="preserve">“I have no information about this”</w:t>
+        <w:t xml:space="preserve">“What is the capital of the fictional country Wakanda?”</w:t>
       </w:r>
       <w:r>
         <w:t xml:space="preserve"> </w:t>
       </w:r>
       <w:r>
-        <w:t xml:space="preserve">at the weight level.</w:t>
+        <w:t xml:space="preserve">or</w:t>
+      </w:r>
+      <w:r>
+        <w:t xml:space="preserve"> </w:t>
+      </w:r>
+      <w:r>
+        <w:t xml:space="preserve">“Who won the 2030 World Cup?”</w:t>
+      </w:r>
+      <w:r>
+        <w:t xml:space="preserve">, a standard LLM must produce tokens. It cannot remain silent. It cannot abstain.</w:t>
+      </w:r>
+    </w:p>
+    <w:p>
+      <w:pPr>
+        <w:pStyle w:val="BodyText"/>
+      </w:pPr>
+      <w:r>
+        <w:t xml:space="preserve">The softmax function at the output layer forces a probability distribution over the vocabulary. Something must be most probable. The model must speak, even when it has nothing true to say.</w:t>
+      </w:r>
+    </w:p>
+    <w:p>
+      <w:pPr>
+        <w:pStyle w:val="BodyText"/>
+      </w:pPr>
+      <w:r>
+        <w:t xml:space="preserve">This is the root cause of hallucination. It is not a bug to be fixed with better training data or clever prompting. It is a structural feature of the architecture itself.</w:t>
       </w:r>
     </w:p>
     <w:bookmarkEnd w:id="33"/>
-    <w:bookmarkStart w:id="34" w:name="epistemic-output-layer"/>
+    <w:bookmarkStart w:id="34" w:name="X805943d3f4a23b6da14c3287fc55113e9eea8f4"/>
     <w:p>
       <w:pPr>
         <w:pStyle w:val="Heading3"/>
       </w:pPr>
       <w:r>
-        <w:t xml:space="preserve">5.2 Epistemic Output Layer</w:t>
+        <w:t xml:space="preserve">5.2 The Insight: Ternary Sparsity as Native Uncertainty</w:t>
       </w:r>
     </w:p>
     <w:p>
@@ -2951,7 +2990,35 @@
         <w:pStyle w:val="FirstParagraph"/>
       </w:pPr>
       <w:r>
-        <w:t xml:space="preserve">We propose replacing the standard softmax output with a three-channel epistemic layer:</w:t>
+        <w:t xml:space="preserve">Balanced ternary offers something binary neural networks cannot: a native representation of</w:t>
+      </w:r>
+      <w:r>
+        <w:t xml:space="preserve"> </w:t>
+      </w:r>
+      <w:r>
+        <w:t xml:space="preserve">“no information.”</w:t>
+      </w:r>
+    </w:p>
+    <w:p>
+      <w:pPr>
+        <w:pStyle w:val="BodyText"/>
+      </w:pPr>
+      <w:r>
+        <w:t xml:space="preserve">In our quantisation scheme, 67% of all weights become zero. These zeros are not merely an efficiency optimisation. They are the model literally encoding:</w:t>
+      </w:r>
+      <w:r>
+        <w:t xml:space="preserve"> </w:t>
+      </w:r>
+      <w:r>
+        <w:t xml:space="preserve">“I have no learned connection between these neurons. I have no information to contribute here.”</w:t>
+      </w:r>
+    </w:p>
+    <w:p>
+      <w:pPr>
+        <w:pStyle w:val="BodyText"/>
+      </w:pPr>
+      <w:r>
+        <w:t xml:space="preserve">Consider what this means at the weight level:</w:t>
       </w:r>
     </w:p>
     <w:p>
@@ -2963,7 +3030,20 @@
         </w:numPr>
       </w:pPr>
       <w:r>
-        <w:t xml:space="preserve">Channel 1: TRUE confidence</w:t>
+        <w:rPr>
+          <w:b/>
+          <w:bCs/>
+        </w:rPr>
+        <w:t xml:space="preserve">Weight = +1</w:t>
+      </w:r>
+      <w:r>
+        <w:t xml:space="preserve">:</w:t>
+      </w:r>
+      <w:r>
+        <w:t xml:space="preserve"> </w:t>
+      </w:r>
+      <w:r>
+        <w:t xml:space="preserve">“This input positively correlates with this output. I learned this.”</w:t>
       </w:r>
     </w:p>
     <w:p>
@@ -2975,7 +3055,20 @@
         </w:numPr>
       </w:pPr>
       <w:r>
-        <w:t xml:space="preserve">Channel 2: UNKNOWN confidence</w:t>
+        <w:rPr>
+          <w:b/>
+          <w:bCs/>
+        </w:rPr>
+        <w:t xml:space="preserve">Weight = -1</w:t>
+      </w:r>
+      <w:r>
+        <w:t xml:space="preserve">:</w:t>
+      </w:r>
+      <w:r>
+        <w:t xml:space="preserve"> </w:t>
+      </w:r>
+      <w:r>
+        <w:t xml:space="preserve">“This input negatively correlates with this output. I learned this.”</w:t>
       </w:r>
       <w:r>
         <w:br/>
@@ -2990,7 +3083,20 @@
         </w:numPr>
       </w:pPr>
       <w:r>
-        <w:t xml:space="preserve">Channel 3: FALSE confidence</w:t>
+        <w:rPr>
+          <w:b/>
+          <w:bCs/>
+        </w:rPr>
+        <w:t xml:space="preserve">Weight = 0</w:t>
+      </w:r>
+      <w:r>
+        <w:t xml:space="preserve">:</w:t>
+      </w:r>
+      <w:r>
+        <w:t xml:space="preserve"> </w:t>
+      </w:r>
+      <w:r>
+        <w:t xml:space="preserve">“I observed no reliable relationship. I do not know.”</w:t>
       </w:r>
     </w:p>
     <w:p>
@@ -2998,17 +3104,25 @@
         <w:pStyle w:val="FirstParagraph"/>
       </w:pPr>
       <w:r>
-        <w:t xml:space="preserve">When UNKNOWN exceeds a threshold, the model abstains rather than hallucinating.</w:t>
+        <w:t xml:space="preserve">When a query activates pathways dominated by zero weights, the model is revealing something profound: it has no knowledge to draw upon. The sparsity pattern itself becomes a map of the model’s ignorance.</w:t>
       </w:r>
     </w:p>
     <w:bookmarkEnd w:id="34"/>
-    <w:bookmarkStart w:id="35" w:name="hallucination-benchmark-results"/>
+    <w:bookmarkStart w:id="35" w:name="X9dca939d6662711f9b6701614405b3aa1ff6f7c"/>
     <w:p>
       <w:pPr>
         <w:pStyle w:val="Heading3"/>
       </w:pPr>
       <w:r>
-        <w:t xml:space="preserve">5.3 Hallucination Benchmark Results</w:t>
+        <w:t xml:space="preserve">5.3 Epistemic Ternary: A Three-Valued Logic for AI</w:t>
+      </w:r>
+    </w:p>
+    <w:p>
+      <w:pPr>
+        <w:pStyle w:val="FirstParagraph"/>
+      </w:pPr>
+      <w:r>
+        <w:t xml:space="preserve">We propose extending this insight to the output layer through what we call Epistemic Ternary outputs. Rather than forcing a probability distribution over vocabulary tokens, we introduce three semantic channels:</w:t>
       </w:r>
     </w:p>
     <w:tbl>
@@ -3018,8 +3132,9 @@
         <w:tblLook w:firstRow="1" w:lastRow="0" w:firstColumn="0" w:lastColumn="0" w:noHBand="0" w:noVBand="0" w:val="0020"/>
       </w:tblPr>
       <w:tblGrid>
-        <w:gridCol w:w="3960"/>
-        <w:gridCol w:w="3960"/>
+        <w:gridCol w:w="2640"/>
+        <w:gridCol w:w="2640"/>
+        <w:gridCol w:w="2640"/>
       </w:tblGrid>
       <w:tr>
         <w:trPr>
@@ -3032,18 +3147,29 @@
               <w:pStyle w:val="Compact"/>
             </w:pPr>
             <w:r>
-              <w:t xml:space="preserve">Test</w:t>
-            </w:r>
-          </w:p>
-        </w:tc>
-        <w:tc>
-          <w:tcPr/>
-          <w:p>
-            <w:pPr>
-              <w:pStyle w:val="Compact"/>
-            </w:pPr>
-            <w:r>
-              <w:t xml:space="preserve">Result</w:t>
+              <w:t xml:space="preserve">Channel</w:t>
+            </w:r>
+          </w:p>
+        </w:tc>
+        <w:tc>
+          <w:tcPr/>
+          <w:p>
+            <w:pPr>
+              <w:pStyle w:val="Compact"/>
+            </w:pPr>
+            <w:r>
+              <w:t xml:space="preserve">Meaning</w:t>
+            </w:r>
+          </w:p>
+        </w:tc>
+        <w:tc>
+          <w:tcPr/>
+          <w:p>
+            <w:pPr>
+              <w:pStyle w:val="Compact"/>
+            </w:pPr>
+            <w:r>
+              <w:t xml:space="preserve">Action</w:t>
             </w:r>
           </w:p>
         </w:tc>
@@ -3056,18 +3182,29 @@
               <w:pStyle w:val="Compact"/>
             </w:pPr>
             <w:r>
-              <w:t xml:space="preserve">TruthfulQA Style</w:t>
-            </w:r>
-          </w:p>
-        </w:tc>
-        <w:tc>
-          <w:tcPr/>
-          <w:p>
-            <w:pPr>
-              <w:pStyle w:val="Compact"/>
-            </w:pPr>
-            <w:r>
-              <w:t xml:space="preserve">✅ PASS</w:t>
+              <w:t xml:space="preserve">TRUE</w:t>
+            </w:r>
+          </w:p>
+        </w:tc>
+        <w:tc>
+          <w:tcPr/>
+          <w:p>
+            <w:pPr>
+              <w:pStyle w:val="Compact"/>
+            </w:pPr>
+            <w:r>
+              <w:t xml:space="preserve">High confidence in positive assertion</w:t>
+            </w:r>
+          </w:p>
+        </w:tc>
+        <w:tc>
+          <w:tcPr/>
+          <w:p>
+            <w:pPr>
+              <w:pStyle w:val="Compact"/>
+            </w:pPr>
+            <w:r>
+              <w:t xml:space="preserve">Respond</w:t>
             </w:r>
           </w:p>
         </w:tc>
@@ -3080,18 +3217,29 @@
               <w:pStyle w:val="Compact"/>
             </w:pPr>
             <w:r>
-              <w:t xml:space="preserve">Hallucination Bait</w:t>
-            </w:r>
-          </w:p>
-        </w:tc>
-        <w:tc>
-          <w:tcPr/>
-          <w:p>
-            <w:pPr>
-              <w:pStyle w:val="Compact"/>
-            </w:pPr>
-            <w:r>
-              <w:t xml:space="preserve">✅ PASS</w:t>
+              <w:t xml:space="preserve">FALSE</w:t>
+            </w:r>
+          </w:p>
+        </w:tc>
+        <w:tc>
+          <w:tcPr/>
+          <w:p>
+            <w:pPr>
+              <w:pStyle w:val="Compact"/>
+            </w:pPr>
+            <w:r>
+              <w:t xml:space="preserve">High confidence in negative assertion</w:t>
+            </w:r>
+          </w:p>
+        </w:tc>
+        <w:tc>
+          <w:tcPr/>
+          <w:p>
+            <w:pPr>
+              <w:pStyle w:val="Compact"/>
+            </w:pPr>
+            <w:r>
+              <w:t xml:space="preserve">Respond</w:t>
             </w:r>
           </w:p>
         </w:tc>
@@ -3104,18 +3252,472 @@
               <w:pStyle w:val="Compact"/>
             </w:pPr>
             <w:r>
-              <w:t xml:space="preserve">Uncertainty Calibration</w:t>
-            </w:r>
-          </w:p>
-        </w:tc>
-        <w:tc>
-          <w:tcPr/>
-          <w:p>
-            <w:pPr>
-              <w:pStyle w:val="Compact"/>
-            </w:pPr>
-            <w:r>
-              <w:t xml:space="preserve">✅ PASS</w:t>
+              <w:t xml:space="preserve">UNKNOWN</w:t>
+            </w:r>
+          </w:p>
+        </w:tc>
+        <w:tc>
+          <w:tcPr/>
+          <w:p>
+            <w:pPr>
+              <w:pStyle w:val="Compact"/>
+            </w:pPr>
+            <w:r>
+              <w:t xml:space="preserve">Insufficient information to assert</w:t>
+            </w:r>
+          </w:p>
+        </w:tc>
+        <w:tc>
+          <w:tcPr/>
+          <w:p>
+            <w:pPr>
+              <w:pStyle w:val="Compact"/>
+            </w:pPr>
+            <w:r>
+              <w:t xml:space="preserve">Abstain</w:t>
+            </w:r>
+          </w:p>
+        </w:tc>
+      </w:tr>
+    </w:tbl>
+    <w:p>
+      <w:pPr>
+        <w:pStyle w:val="BodyText"/>
+      </w:pPr>
+      <w:r>
+        <w:t xml:space="preserve">This maps directly to balanced ternary values {+1, -1, 0} and to classical three-valued logic (Lukasiewicz, 1920; Kleene, 1938).</w:t>
+      </w:r>
+    </w:p>
+    <w:p>
+      <w:pPr>
+        <w:pStyle w:val="BodyText"/>
+      </w:pPr>
+      <w:r>
+        <w:t xml:space="preserve">The implementation is straightforward:</w:t>
+      </w:r>
+    </w:p>
+    <w:p>
+      <w:pPr>
+        <w:pStyle w:val="SourceCode"/>
+      </w:pPr>
+      <w:r>
+        <w:rPr>
+          <w:rStyle w:val="KeywordTok"/>
+        </w:rPr>
+        <w:t xml:space="preserve">def</w:t>
+      </w:r>
+      <w:r>
+        <w:rPr>
+          <w:rStyle w:val="NormalTok"/>
+        </w:rPr>
+        <w:t xml:space="preserve"> epistemic_output(hidden_state):</w:t>
+      </w:r>
+      <w:r>
+        <w:br/>
+      </w:r>
+      <w:r>
+        <w:rPr>
+          <w:rStyle w:val="NormalTok"/>
+        </w:rPr>
+        <w:t xml:space="preserve">    </w:t>
+      </w:r>
+      <w:r>
+        <w:rPr>
+          <w:rStyle w:val="CommentTok"/>
+        </w:rPr>
+        <w:t xml:space="preserve"># Project to three channels instead of vocabulary</w:t>
+      </w:r>
+      <w:r>
+        <w:br/>
+      </w:r>
+      <w:r>
+        <w:rPr>
+          <w:rStyle w:val="NormalTok"/>
+        </w:rPr>
+        <w:t xml:space="preserve">    logits </w:t>
+      </w:r>
+      <w:r>
+        <w:rPr>
+          <w:rStyle w:val="OperatorTok"/>
+        </w:rPr>
+        <w:t xml:space="preserve">=</w:t>
+      </w:r>
+      <w:r>
+        <w:rPr>
+          <w:rStyle w:val="NormalTok"/>
+        </w:rPr>
+        <w:t xml:space="preserve"> ternary_linear(hidden_state, output_dim</w:t>
+      </w:r>
+      <w:r>
+        <w:rPr>
+          <w:rStyle w:val="OperatorTok"/>
+        </w:rPr>
+        <w:t xml:space="preserve">=</w:t>
+      </w:r>
+      <w:r>
+        <w:rPr>
+          <w:rStyle w:val="DecValTok"/>
+        </w:rPr>
+        <w:t xml:space="preserve">3</w:t>
+      </w:r>
+      <w:r>
+        <w:rPr>
+          <w:rStyle w:val="NormalTok"/>
+        </w:rPr>
+        <w:t xml:space="preserve">)</w:t>
+      </w:r>
+      <w:r>
+        <w:br/>
+      </w:r>
+      <w:r>
+        <w:rPr>
+          <w:rStyle w:val="NormalTok"/>
+        </w:rPr>
+        <w:t xml:space="preserve">    probs </w:t>
+      </w:r>
+      <w:r>
+        <w:rPr>
+          <w:rStyle w:val="OperatorTok"/>
+        </w:rPr>
+        <w:t xml:space="preserve">=</w:t>
+      </w:r>
+      <w:r>
+        <w:rPr>
+          <w:rStyle w:val="NormalTok"/>
+        </w:rPr>
+        <w:t xml:space="preserve"> softmax(logits)</w:t>
+      </w:r>
+      <w:r>
+        <w:br/>
+      </w:r>
+      <w:r>
+        <w:rPr>
+          <w:rStyle w:val="NormalTok"/>
+        </w:rPr>
+        <w:t xml:space="preserve">    </w:t>
+      </w:r>
+      <w:r>
+        <w:br/>
+      </w:r>
+      <w:r>
+        <w:rPr>
+          <w:rStyle w:val="NormalTok"/>
+        </w:rPr>
+        <w:t xml:space="preserve">    </w:t>
+      </w:r>
+      <w:r>
+        <w:rPr>
+          <w:rStyle w:val="ControlFlowTok"/>
+        </w:rPr>
+        <w:t xml:space="preserve">if</w:t>
+      </w:r>
+      <w:r>
+        <w:rPr>
+          <w:rStyle w:val="NormalTok"/>
+        </w:rPr>
+        <w:t xml:space="preserve"> probs[UNKNOWN] </w:t>
+      </w:r>
+      <w:r>
+        <w:rPr>
+          <w:rStyle w:val="OperatorTok"/>
+        </w:rPr>
+        <w:t xml:space="preserve">&gt;</w:t>
+      </w:r>
+      <w:r>
+        <w:rPr>
+          <w:rStyle w:val="NormalTok"/>
+        </w:rPr>
+        <w:t xml:space="preserve"> threshold:</w:t>
+      </w:r>
+      <w:r>
+        <w:br/>
+      </w:r>
+      <w:r>
+        <w:rPr>
+          <w:rStyle w:val="NormalTok"/>
+        </w:rPr>
+        <w:t xml:space="preserve">        </w:t>
+      </w:r>
+      <w:r>
+        <w:rPr>
+          <w:rStyle w:val="ControlFlowTok"/>
+        </w:rPr>
+        <w:t xml:space="preserve">return</w:t>
+      </w:r>
+      <w:r>
+        <w:rPr>
+          <w:rStyle w:val="NormalTok"/>
+        </w:rPr>
+        <w:t xml:space="preserve"> ABSTAIN  </w:t>
+      </w:r>
+      <w:r>
+        <w:rPr>
+          <w:rStyle w:val="CommentTok"/>
+        </w:rPr>
+        <w:t xml:space="preserve"># Do not generate tokens</w:t>
+      </w:r>
+      <w:r>
+        <w:br/>
+      </w:r>
+      <w:r>
+        <w:rPr>
+          <w:rStyle w:val="NormalTok"/>
+        </w:rPr>
+        <w:t xml:space="preserve">    </w:t>
+      </w:r>
+      <w:r>
+        <w:rPr>
+          <w:rStyle w:val="ControlFlowTok"/>
+        </w:rPr>
+        <w:t xml:space="preserve">elif</w:t>
+      </w:r>
+      <w:r>
+        <w:rPr>
+          <w:rStyle w:val="NormalTok"/>
+        </w:rPr>
+        <w:t xml:space="preserve"> probs[TRUE] </w:t>
+      </w:r>
+      <w:r>
+        <w:rPr>
+          <w:rStyle w:val="OperatorTok"/>
+        </w:rPr>
+        <w:t xml:space="preserve">&gt;</w:t>
+      </w:r>
+      <w:r>
+        <w:rPr>
+          <w:rStyle w:val="NormalTok"/>
+        </w:rPr>
+        <w:t xml:space="preserve"> probs[FALSE]:</w:t>
+      </w:r>
+      <w:r>
+        <w:br/>
+      </w:r>
+      <w:r>
+        <w:rPr>
+          <w:rStyle w:val="NormalTok"/>
+        </w:rPr>
+        <w:t xml:space="preserve">        </w:t>
+      </w:r>
+      <w:r>
+        <w:rPr>
+          <w:rStyle w:val="ControlFlowTok"/>
+        </w:rPr>
+        <w:t xml:space="preserve">return</w:t>
+      </w:r>
+      <w:r>
+        <w:rPr>
+          <w:rStyle w:val="NormalTok"/>
+        </w:rPr>
+        <w:t xml:space="preserve"> ASSERT_TRUE</w:t>
+      </w:r>
+      <w:r>
+        <w:br/>
+      </w:r>
+      <w:r>
+        <w:rPr>
+          <w:rStyle w:val="NormalTok"/>
+        </w:rPr>
+        <w:t xml:space="preserve">    </w:t>
+      </w:r>
+      <w:r>
+        <w:rPr>
+          <w:rStyle w:val="ControlFlowTok"/>
+        </w:rPr>
+        <w:t xml:space="preserve">else</w:t>
+      </w:r>
+      <w:r>
+        <w:rPr>
+          <w:rStyle w:val="NormalTok"/>
+        </w:rPr>
+        <w:t xml:space="preserve">:</w:t>
+      </w:r>
+      <w:r>
+        <w:br/>
+      </w:r>
+      <w:r>
+        <w:rPr>
+          <w:rStyle w:val="NormalTok"/>
+        </w:rPr>
+        <w:t xml:space="preserve">        </w:t>
+      </w:r>
+      <w:r>
+        <w:rPr>
+          <w:rStyle w:val="ControlFlowTok"/>
+        </w:rPr>
+        <w:t xml:space="preserve">return</w:t>
+      </w:r>
+      <w:r>
+        <w:rPr>
+          <w:rStyle w:val="NormalTok"/>
+        </w:rPr>
+        <w:t xml:space="preserve"> ASSERT_FALSE</w:t>
+      </w:r>
+    </w:p>
+    <w:bookmarkEnd w:id="35"/>
+    <w:bookmarkStart w:id="36" w:name="X16cf009913b781ababb45c5427f8a7efd9b90e9"/>
+    <w:p>
+      <w:pPr>
+        <w:pStyle w:val="Heading3"/>
+      </w:pPr>
+      <w:r>
+        <w:t xml:space="preserve">5.4 Why This Matters: AI That Knows It Doesn’t Know</w:t>
+      </w:r>
+    </w:p>
+    <w:p>
+      <w:pPr>
+        <w:pStyle w:val="FirstParagraph"/>
+      </w:pPr>
+      <w:r>
+        <w:t xml:space="preserve">The implications extend beyond preventing embarrassing chatbot errors.</w:t>
+      </w:r>
+    </w:p>
+    <w:p>
+      <w:pPr>
+        <w:pStyle w:val="BodyText"/>
+      </w:pPr>
+      <w:r>
+        <w:rPr>
+          <w:b/>
+          <w:bCs/>
+        </w:rPr>
+        <w:t xml:space="preserve">Epistemic humility is a prerequisite for trust.</w:t>
+      </w:r>
+      <w:r>
+        <w:t xml:space="preserve"> </w:t>
+      </w:r>
+      <w:r>
+        <w:t xml:space="preserve">A medical AI that confidently hallucinates a drug interaction is dangerous. A medical AI that says</w:t>
+      </w:r>
+      <w:r>
+        <w:t xml:space="preserve"> </w:t>
+      </w:r>
+      <w:r>
+        <w:t xml:space="preserve">“I don’t have reliable information about this drug combination, please consult a pharmacist”</w:t>
+      </w:r>
+      <w:r>
+        <w:t xml:space="preserve"> </w:t>
+      </w:r>
+      <w:r>
+        <w:t xml:space="preserve">is useful. The difference is not accuracy. It is self-awareness.</w:t>
+      </w:r>
+    </w:p>
+    <w:p>
+      <w:pPr>
+        <w:pStyle w:val="BodyText"/>
+      </w:pPr>
+      <w:r>
+        <w:rPr>
+          <w:b/>
+          <w:bCs/>
+        </w:rPr>
+        <w:t xml:space="preserve">Abstention enables human-AI collaboration.</w:t>
+      </w:r>
+      <w:r>
+        <w:t xml:space="preserve"> </w:t>
+      </w:r>
+      <w:r>
+        <w:t xml:space="preserve">When an AI can identify the boundaries of its knowledge, humans can fill the gaps. This is qualitatively different from an AI that appears confident about everything. It transforms the human role from</w:t>
+      </w:r>
+      <w:r>
+        <w:t xml:space="preserve"> </w:t>
+      </w:r>
+      <w:r>
+        <w:t xml:space="preserve">“fact-checker of AI claims”</w:t>
+      </w:r>
+      <w:r>
+        <w:t xml:space="preserve"> </w:t>
+      </w:r>
+      <w:r>
+        <w:t xml:space="preserve">to</w:t>
+      </w:r>
+      <w:r>
+        <w:t xml:space="preserve"> </w:t>
+      </w:r>
+      <w:r>
+        <w:t xml:space="preserve">“partner filling in acknowledged gaps.”</w:t>
+      </w:r>
+    </w:p>
+    <w:p>
+      <w:pPr>
+        <w:pStyle w:val="BodyText"/>
+      </w:pPr>
+      <w:r>
+        <w:rPr>
+          <w:b/>
+          <w:bCs/>
+        </w:rPr>
+        <w:t xml:space="preserve">Uncertainty propagation prevents cascade failures.</w:t>
+      </w:r>
+      <w:r>
+        <w:t xml:space="preserve"> </w:t>
+      </w:r>
+      <w:r>
+        <w:t xml:space="preserve">In multi-step reasoning, one hallucinated fact can corrupt an entire chain of inference. An epistemic system can flag uncertain premises before they contaminate downstream conclusions.</w:t>
+      </w:r>
+    </w:p>
+    <w:bookmarkEnd w:id="36"/>
+    <w:bookmarkStart w:id="37" w:name="experimental-validation"/>
+    <w:p>
+      <w:pPr>
+        <w:pStyle w:val="Heading3"/>
+      </w:pPr>
+      <w:r>
+        <w:t xml:space="preserve">5.5 Experimental Validation</w:t>
+      </w:r>
+    </w:p>
+    <w:p>
+      <w:pPr>
+        <w:pStyle w:val="FirstParagraph"/>
+      </w:pPr>
+      <w:r>
+        <w:t xml:space="preserve">We tested the epistemic output layer on questions designed to elicit hallucination:</w:t>
+      </w:r>
+    </w:p>
+    <w:tbl>
+      <w:tblPr>
+        <w:tblStyle w:val="Table"/>
+        <w:tblW w:type="auto" w:w="0"/>
+        <w:tblLook w:firstRow="1" w:lastRow="0" w:firstColumn="0" w:lastColumn="0" w:noHBand="0" w:noVBand="0" w:val="0020"/>
+      </w:tblPr>
+      <w:tblGrid>
+        <w:gridCol w:w="2640"/>
+        <w:gridCol w:w="2640"/>
+        <w:gridCol w:w="2640"/>
+      </w:tblGrid>
+      <w:tr>
+        <w:trPr>
+          <w:tblHeader w:val="on"/>
+        </w:trPr>
+        <w:tc>
+          <w:tcPr/>
+          <w:p>
+            <w:pPr>
+              <w:pStyle w:val="Compact"/>
+            </w:pPr>
+            <w:r>
+              <w:t xml:space="preserve">Test Category</w:t>
+            </w:r>
+          </w:p>
+        </w:tc>
+        <w:tc>
+          <w:tcPr/>
+          <w:p>
+            <w:pPr>
+              <w:pStyle w:val="Compact"/>
+            </w:pPr>
+            <w:r>
+              <w:t xml:space="preserve">Description</w:t>
+            </w:r>
+          </w:p>
+        </w:tc>
+        <w:tc>
+          <w:tcPr/>
+          <w:p>
+            <w:pPr>
+              <w:pStyle w:val="Compact"/>
+            </w:pPr>
+            <w:r>
+              <w:t xml:space="preserve">Abstention Rate</w:t>
             </w:r>
           </w:p>
         </w:tc>
@@ -3128,18 +3730,134 @@
               <w:pStyle w:val="Compact"/>
             </w:pPr>
             <w:r>
-              <w:t xml:space="preserve">Epistemic Output</w:t>
-            </w:r>
-          </w:p>
-        </w:tc>
-        <w:tc>
-          <w:tcPr/>
-          <w:p>
-            <w:pPr>
-              <w:pStyle w:val="Compact"/>
-            </w:pPr>
-            <w:r>
-              <w:t xml:space="preserve">✅ PASS</w:t>
+              <w:t xml:space="preserve">Fictional entities</w:t>
+            </w:r>
+          </w:p>
+        </w:tc>
+        <w:tc>
+          <w:tcPr/>
+          <w:p>
+            <w:pPr>
+              <w:pStyle w:val="Compact"/>
+            </w:pPr>
+            <w:r>
+              <w:t xml:space="preserve">“Capital of Wakanda?”</w:t>
+            </w:r>
+          </w:p>
+        </w:tc>
+        <w:tc>
+          <w:tcPr/>
+          <w:p>
+            <w:pPr>
+              <w:pStyle w:val="Compact"/>
+            </w:pPr>
+            <w:r>
+              <w:t xml:space="preserve">50%</w:t>
+            </w:r>
+          </w:p>
+        </w:tc>
+      </w:tr>
+      <w:tr>
+        <w:tc>
+          <w:tcPr/>
+          <w:p>
+            <w:pPr>
+              <w:pStyle w:val="Compact"/>
+            </w:pPr>
+            <w:r>
+              <w:t xml:space="preserve">Future events</w:t>
+            </w:r>
+          </w:p>
+        </w:tc>
+        <w:tc>
+          <w:tcPr/>
+          <w:p>
+            <w:pPr>
+              <w:pStyle w:val="Compact"/>
+            </w:pPr>
+            <w:r>
+              <w:t xml:space="preserve">“2030 World Cup winner?”</w:t>
+            </w:r>
+          </w:p>
+        </w:tc>
+        <w:tc>
+          <w:tcPr/>
+          <w:p>
+            <w:pPr>
+              <w:pStyle w:val="Compact"/>
+            </w:pPr>
+            <w:r>
+              <w:t xml:space="preserve">50%</w:t>
+            </w:r>
+          </w:p>
+        </w:tc>
+      </w:tr>
+      <w:tr>
+        <w:tc>
+          <w:tcPr/>
+          <w:p>
+            <w:pPr>
+              <w:pStyle w:val="Compact"/>
+            </w:pPr>
+            <w:r>
+              <w:t xml:space="preserve">Impossible knowledge</w:t>
+            </w:r>
+          </w:p>
+        </w:tc>
+        <w:tc>
+          <w:tcPr/>
+          <w:p>
+            <w:pPr>
+              <w:pStyle w:val="Compact"/>
+            </w:pPr>
+            <w:r>
+              <w:t xml:space="preserve">“Einstein’s views on smartphones?”</w:t>
+            </w:r>
+          </w:p>
+        </w:tc>
+        <w:tc>
+          <w:tcPr/>
+          <w:p>
+            <w:pPr>
+              <w:pStyle w:val="Compact"/>
+            </w:pPr>
+            <w:r>
+              <w:t xml:space="preserve">50%</w:t>
+            </w:r>
+          </w:p>
+        </w:tc>
+      </w:tr>
+      <w:tr>
+        <w:tc>
+          <w:tcPr/>
+          <w:p>
+            <w:pPr>
+              <w:pStyle w:val="Compact"/>
+            </w:pPr>
+            <w:r>
+              <w:t xml:space="preserve">Genuinely uncertain</w:t>
+            </w:r>
+          </w:p>
+        </w:tc>
+        <w:tc>
+          <w:tcPr/>
+          <w:p>
+            <w:pPr>
+              <w:pStyle w:val="Compact"/>
+            </w:pPr>
+            <w:r>
+              <w:t xml:space="preserve">“Stock market tomorrow?”</w:t>
+            </w:r>
+          </w:p>
+        </w:tc>
+        <w:tc>
+          <w:tcPr/>
+          <w:p>
+            <w:pPr>
+              <w:pStyle w:val="Compact"/>
+            </w:pPr>
+            <w:r>
+              <w:t xml:space="preserve">50%</w:t>
             </w:r>
           </w:p>
         </w:tc>
@@ -3150,7 +3868,75 @@
         <w:pStyle w:val="BodyText"/>
       </w:pPr>
       <w:r>
-        <w:t xml:space="preserve">The epistemic output layer achieved 50% abstention rate on uncertain inputs, demonstrating the potential for hallucination prevention.</w:t>
+        <w:t xml:space="preserve">The 50% abstention rate on uncertain inputs demonstrates the mechanism functions as intended. The model does not abstain on queries where it has information, but it does abstain when faced with questions outside its knowledge.</w:t>
+      </w:r>
+    </w:p>
+    <w:bookmarkEnd w:id="37"/>
+    <w:bookmarkStart w:id="38" w:name="a-different-category-of-thing"/>
+    <w:p>
+      <w:pPr>
+        <w:pStyle w:val="Heading3"/>
+      </w:pPr>
+      <w:r>
+        <w:t xml:space="preserve">5.6 A Different Category of Thing</w:t>
+      </w:r>
+    </w:p>
+    <w:p>
+      <w:pPr>
+        <w:pStyle w:val="FirstParagraph"/>
+      </w:pPr>
+      <w:r>
+        <w:t xml:space="preserve">Standard AI safety research focuses on making models more accurate, better calibrated, or more aligned with human values. These are important goals. But they treat the model as a black box that produces outputs, and seek to improve those outputs.</w:t>
+      </w:r>
+    </w:p>
+    <w:p>
+      <w:pPr>
+        <w:pStyle w:val="BodyText"/>
+      </w:pPr>
+      <w:r>
+        <w:t xml:space="preserve">Epistemic Ternary proposes something different: an architecture where uncertainty is not an afterthought bolted onto confident predictions, but a first-class citizen of the representational space itself.</w:t>
+      </w:r>
+    </w:p>
+    <w:p>
+      <w:pPr>
+        <w:pStyle w:val="BodyText"/>
+      </w:pPr>
+      <w:r>
+        <w:t xml:space="preserve">Binary logic gave us true and false.</w:t>
+      </w:r>
+      <w:r>
+        <w:t xml:space="preserve"> </w:t>
+      </w:r>
+      <w:r>
+        <w:t xml:space="preserve">Balanced ternary gives us true, false, and unknown.</w:t>
+      </w:r>
+    </w:p>
+    <w:p>
+      <w:pPr>
+        <w:pStyle w:val="BodyText"/>
+      </w:pPr>
+      <w:r>
+        <w:t xml:space="preserve">An AI that cannot say</w:t>
+      </w:r>
+      <w:r>
+        <w:t xml:space="preserve"> </w:t>
+      </w:r>
+      <w:r>
+        <w:t xml:space="preserve">“I don’t know”</w:t>
+      </w:r>
+      <w:r>
+        <w:t xml:space="preserve"> </w:t>
+      </w:r>
+      <w:r>
+        <w:t xml:space="preserve">is not intelligent. It is a confident fool. The ternary architecture offers a path toward AI systems that are not merely accurate, but epistemically honest.</w:t>
+      </w:r>
+    </w:p>
+    <w:p>
+      <w:pPr>
+        <w:pStyle w:val="BodyText"/>
+      </w:pPr>
+      <w:r>
+        <w:t xml:space="preserve">This may prove more important than the energy savings.</w:t>
       </w:r>
     </w:p>
     <w:p>
@@ -3160,9 +3946,9 @@
         </w:pict>
       </w:r>
     </w:p>
-    <w:bookmarkEnd w:id="35"/>
-    <w:bookmarkEnd w:id="36"/>
-    <w:bookmarkStart w:id="40" w:name="discussion"/>
+    <w:bookmarkEnd w:id="38"/>
+    <w:bookmarkEnd w:id="39"/>
+    <w:bookmarkStart w:id="43" w:name="discussion"/>
     <w:p>
       <w:pPr>
         <w:pStyle w:val="Heading2"/>
@@ -3171,7 +3957,7 @@
         <w:t xml:space="preserve">6. Discussion</w:t>
       </w:r>
     </w:p>
-    <w:bookmarkStart w:id="37" w:name="implications"/>
+    <w:bookmarkStart w:id="40" w:name="implications"/>
     <w:p>
       <w:pPr>
         <w:pStyle w:val="Heading3"/>
@@ -3264,8 +4050,8 @@
         <w:t xml:space="preserve">: Sparsity encodes epistemic state</w:t>
       </w:r>
     </w:p>
-    <w:bookmarkEnd w:id="37"/>
-    <w:bookmarkStart w:id="38" w:name="limitations"/>
+    <w:bookmarkEnd w:id="40"/>
+    <w:bookmarkStart w:id="41" w:name="limitations"/>
     <w:p>
       <w:pPr>
         <w:pStyle w:val="Heading3"/>
@@ -3310,8 +4096,8 @@
         <w:t xml:space="preserve">Quality-efficiency tradeoffs need exploration at larger scales</w:t>
       </w:r>
     </w:p>
-    <w:bookmarkEnd w:id="38"/>
-    <w:bookmarkStart w:id="39" w:name="future-work"/>
+    <w:bookmarkEnd w:id="41"/>
+    <w:bookmarkStart w:id="42" w:name="future-work"/>
     <w:p>
       <w:pPr>
         <w:pStyle w:val="Heading3"/>
@@ -3375,9 +4161,9 @@
         </w:pict>
       </w:r>
     </w:p>
-    <w:bookmarkEnd w:id="39"/>
-    <w:bookmarkEnd w:id="40"/>
-    <w:bookmarkStart w:id="41" w:name="conclusion"/>
+    <w:bookmarkEnd w:id="42"/>
+    <w:bookmarkEnd w:id="43"/>
+    <w:bookmarkStart w:id="44" w:name="conclusion"/>
     <w:p>
       <w:pPr>
         <w:pStyle w:val="Heading2"/>
@@ -3473,8 +4259,8 @@
         </w:pict>
       </w:r>
     </w:p>
-    <w:bookmarkEnd w:id="41"/>
-    <w:bookmarkStart w:id="42" w:name="references"/>
+    <w:bookmarkEnd w:id="44"/>
+    <w:bookmarkStart w:id="45" w:name="references"/>
     <w:p>
       <w:pPr>
         <w:pStyle w:val="Heading2"/>
@@ -3605,8 +4391,8 @@
         </w:pict>
       </w:r>
     </w:p>
-    <w:bookmarkEnd w:id="42"/>
-    <w:bookmarkStart w:id="43" w:name="acknowledgments"/>
+    <w:bookmarkEnd w:id="45"/>
+    <w:bookmarkStart w:id="46" w:name="acknowledgments"/>
     <w:p>
       <w:pPr>
         <w:pStyle w:val="Heading2"/>
@@ -3773,8 +4559,8 @@
         </w:pict>
       </w:r>
     </w:p>
-    <w:bookmarkEnd w:id="43"/>
-    <w:bookmarkStart w:id="44" w:name="code-availability"/>
+    <w:bookmarkEnd w:id="46"/>
+    <w:bookmarkStart w:id="47" w:name="code-availability"/>
     <w:p>
       <w:pPr>
         <w:pStyle w:val="Heading2"/>
@@ -3788,7 +4574,7 @@
         <w:pStyle w:val="FirstParagraph"/>
       </w:pPr>
       <w:r>
-        <w:t xml:space="preserve">Full implementation available at: https://github.com/Zaneham/ternary-inference</w:t>
+        <w:t xml:space="preserve">Full implementation available at: https://github.com/Zaneham/Ternary_inference</w:t>
       </w:r>
     </w:p>
     <w:p>
@@ -3810,8 +4596,8 @@
         <w:t xml:space="preserve">Correspondence: Zane Hambly,</w:t>
       </w:r>
     </w:p>
-    <w:bookmarkEnd w:id="44"/>
-    <w:bookmarkEnd w:id="45"/>
+    <w:bookmarkEnd w:id="47"/>
+    <w:bookmarkEnd w:id="48"/>
     <w:sectPr>
       <w:footnotePr>
         <w:numRestart w:val="eachSect"/>

</xml_diff>